<commit_message>
made few changes to post lda brief doc
</commit_message>
<xml_diff>
--- a/docs/Post-Pandemic Model for Leaders of Managers SIOP Brief.docx
+++ b/docs/Post-Pandemic Model for Leaders of Managers SIOP Brief.docx
@@ -106,7 +106,23 @@
           <w:sz w:val="20"/>
           <w:szCs w:val="20"/>
         </w:rPr>
-        <w:t>Using an AI machine learning algorithm, the Center for Creative Leadership leveraged its database of 34,000 leaders and 100,000 challenges obtained through open-ended text to understand the challenges faced across four leader levels. We used data from 2010 to 2020 to describe challenges generally faced by leaders of tasks, teams, departments, and organizations. Using that topic model, we investigated whether the change in prevalence of those topics occurring from 2020 and 2022 could tell us more about the challenges leaders faced in the wake of the pandemic. Then, we conducted a follow-up study for a deeper dive into the challenges facing leaders of managers</w:t>
+        <w:t xml:space="preserve">Using an AI machine learning algorithm, the Center for Creative Leadership leveraged its database of 34,000 leaders and 100,000 challenges obtained through open-ended text to understand the challenges faced across four leader levels. We used data from 2010 to 2020 to describe challenges generally faced by leaders of tasks, teams, departments, and organizations. Using that topic model, we investigated whether the change in prevalence of those topics occurring from 2020 and 2022 could tell us more about the challenges leaders faced in the wake of the pandemic. Then, we conducted a follow-up study for a deeper dive into the challenges facing leaders of </w:t>
+      </w:r>
+      <w:r>
+        <w:rPr>
+          <w:rFonts w:ascii="Arial" w:hAnsi="Arial" w:cs="Arial"/>
+          <w:sz w:val="20"/>
+          <w:szCs w:val="20"/>
+        </w:rPr>
+        <w:t xml:space="preserve">managers </w:t>
+      </w:r>
+      <w:r>
+        <w:rPr>
+          <w:rFonts w:ascii="Arial" w:hAnsi="Arial" w:cs="Arial"/>
+          <w:sz w:val="20"/>
+          <w:szCs w:val="20"/>
+        </w:rPr>
+        <w:t>with a sample size of 1,463</w:t>
       </w:r>
       <w:r>
         <w:rPr>
@@ -118,18 +134,6 @@
         </w:rPr>
         <w:t xml:space="preserve"> </w:t>
       </w:r>
-      <w:ins w:id="0" w:author="Balakrishnan, Ramya" w:date="2023-04-18T14:37:00Z">
-        <w:r>
-          <w:rPr>
-            <w:rFonts w:ascii="Arial" w:hAnsi="Arial" w:cs="Arial"/>
-            <w:b/>
-            <w:bCs/>
-            <w:sz w:val="20"/>
-            <w:szCs w:val="20"/>
-          </w:rPr>
-          <w:t xml:space="preserve">with a sample size of 1,463 </w:t>
-        </w:r>
-      </w:ins>
       <w:r>
         <w:rPr>
           <w:rFonts w:ascii="Arial" w:hAnsi="Arial" w:cs="Arial"/>
@@ -193,124 +197,54 @@
         </w:rPr>
         <w:t xml:space="preserve"> </w:t>
       </w:r>
-      <w:ins w:id="1" w:author="Balakrishnan, Ramya" w:date="2023-04-18T14:39:00Z">
-        <w:r>
-          <w:rPr>
-            <w:rFonts w:ascii="Arial" w:hAnsi="Arial" w:cs="Arial"/>
-            <w:sz w:val="20"/>
-            <w:szCs w:val="20"/>
-          </w:rPr>
-          <w:t>L</w:t>
-        </w:r>
-        <w:r>
-          <w:rPr>
-            <w:rFonts w:ascii="Arial" w:hAnsi="Arial" w:cs="Arial"/>
-            <w:sz w:val="20"/>
-            <w:szCs w:val="20"/>
-          </w:rPr>
-          <w:t xml:space="preserve">atent </w:t>
-        </w:r>
-        <w:r>
-          <w:rPr>
-            <w:rFonts w:ascii="Arial" w:hAnsi="Arial" w:cs="Arial"/>
-            <w:sz w:val="20"/>
-            <w:szCs w:val="20"/>
-          </w:rPr>
-          <w:t>Dirichlet</w:t>
-        </w:r>
-        <w:r>
-          <w:rPr>
-            <w:rFonts w:ascii="Arial" w:hAnsi="Arial" w:cs="Arial"/>
-            <w:sz w:val="20"/>
-            <w:szCs w:val="20"/>
-          </w:rPr>
-          <w:t xml:space="preserve"> </w:t>
-        </w:r>
-        <w:r>
-          <w:rPr>
-            <w:rFonts w:ascii="Arial" w:hAnsi="Arial" w:cs="Arial"/>
-            <w:sz w:val="20"/>
-            <w:szCs w:val="20"/>
-          </w:rPr>
-          <w:t>A</w:t>
-        </w:r>
-        <w:r>
-          <w:rPr>
-            <w:rFonts w:ascii="Arial" w:hAnsi="Arial" w:cs="Arial"/>
-            <w:sz w:val="20"/>
-            <w:szCs w:val="20"/>
-          </w:rPr>
-          <w:t>llocation</w:t>
-        </w:r>
-        <w:r>
-          <w:rPr>
-            <w:rFonts w:ascii="Arial" w:hAnsi="Arial" w:cs="Arial"/>
-            <w:sz w:val="20"/>
-            <w:szCs w:val="20"/>
-          </w:rPr>
-          <w:t xml:space="preserve"> </w:t>
-        </w:r>
-      </w:ins>
-      <w:ins w:id="2" w:author="Balakrishnan, Ramya" w:date="2023-04-18T14:40:00Z">
-        <w:r>
-          <w:rPr>
-            <w:rFonts w:ascii="Arial" w:hAnsi="Arial" w:cs="Arial"/>
-            <w:sz w:val="20"/>
-            <w:szCs w:val="20"/>
-          </w:rPr>
-          <w:t xml:space="preserve">(LDA) </w:t>
-        </w:r>
-      </w:ins>
-      <w:ins w:id="3" w:author="Balakrishnan, Ramya" w:date="2023-04-18T14:39:00Z">
-        <w:r>
-          <w:rPr>
-            <w:rFonts w:ascii="Arial" w:hAnsi="Arial" w:cs="Arial"/>
-            <w:sz w:val="20"/>
-            <w:szCs w:val="20"/>
-          </w:rPr>
-          <w:t xml:space="preserve">topic modeling </w:t>
-        </w:r>
-      </w:ins>
-      <w:ins w:id="4" w:author="Balakrishnan, Ramya" w:date="2023-04-18T14:40:00Z">
-        <w:r>
-          <w:rPr>
-            <w:rFonts w:ascii="Arial" w:hAnsi="Arial" w:cs="Arial"/>
-            <w:sz w:val="20"/>
-            <w:szCs w:val="20"/>
-          </w:rPr>
-          <w:t>analysis</w:t>
-        </w:r>
-      </w:ins>
-      <w:ins w:id="5" w:author="Balakrishnan, Ramya" w:date="2023-04-18T14:39:00Z">
-        <w:r>
-          <w:rPr>
-            <w:rFonts w:ascii="Arial" w:hAnsi="Arial" w:cs="Arial"/>
-            <w:sz w:val="20"/>
-            <w:szCs w:val="20"/>
-          </w:rPr>
-          <w:t xml:space="preserve"> </w:t>
-        </w:r>
-      </w:ins>
-      <w:del w:id="6" w:author="Balakrishnan, Ramya" w:date="2023-04-18T14:39:00Z">
-        <w:r>
-          <w:rPr>
-            <w:rFonts w:ascii="Arial" w:hAnsi="Arial" w:cs="Arial"/>
-            <w:sz w:val="20"/>
-            <w:szCs w:val="20"/>
-          </w:rPr>
-          <w:delText xml:space="preserve">Latent-Derelict Analysis </w:delText>
-        </w:r>
-      </w:del>
-      <w:del w:id="7" w:author="Balakrishnan, Ramya" w:date="2023-04-18T14:40:00Z">
-        <w:r>
-          <w:rPr>
-            <w:rFonts w:ascii="Arial" w:hAnsi="Arial" w:cs="Arial"/>
-            <w:sz w:val="20"/>
-            <w:szCs w:val="20"/>
-          </w:rPr>
-          <w:delText xml:space="preserve">(LDA) </w:delText>
-        </w:r>
-      </w:del>
+      <w:r>
+        <w:rPr>
+          <w:rFonts w:ascii="Arial" w:hAnsi="Arial" w:cs="Arial"/>
+          <w:sz w:val="20"/>
+          <w:szCs w:val="20"/>
+        </w:rPr>
+        <w:t>L</w:t>
+      </w:r>
+      <w:r>
+        <w:rPr>
+          <w:rFonts w:ascii="Arial" w:hAnsi="Arial" w:cs="Arial"/>
+          <w:sz w:val="20"/>
+          <w:szCs w:val="20"/>
+        </w:rPr>
+        <w:t xml:space="preserve">atent Dirichlet </w:t>
+      </w:r>
+      <w:r>
+        <w:rPr>
+          <w:rFonts w:ascii="Arial" w:hAnsi="Arial" w:cs="Arial"/>
+          <w:sz w:val="20"/>
+          <w:szCs w:val="20"/>
+        </w:rPr>
+        <w:t>A</w:t>
+      </w:r>
+      <w:r>
+        <w:rPr>
+          <w:rFonts w:ascii="Arial" w:hAnsi="Arial" w:cs="Arial"/>
+          <w:sz w:val="20"/>
+          <w:szCs w:val="20"/>
+        </w:rPr>
+        <w:t>llocation</w:t>
+      </w:r>
+      <w:r>
+        <w:rPr>
+          <w:rFonts w:ascii="Arial" w:hAnsi="Arial" w:cs="Arial"/>
+          <w:sz w:val="20"/>
+          <w:szCs w:val="20"/>
+        </w:rPr>
+        <w:t xml:space="preserve"> (LDA) topic modeling analysis</w:t>
+      </w:r>
+      <w:r>
+        <w:rPr>
+          <w:rFonts w:ascii="Arial" w:hAnsi="Arial" w:cs="Arial"/>
+          <w:sz w:val="20"/>
+          <w:szCs w:val="20"/>
+        </w:rPr>
+        <w:t xml:space="preserve"> </w:t>
+      </w:r>
       <w:r>
         <w:rPr>
           <w:rFonts w:ascii="Arial" w:hAnsi="Arial" w:cs="Arial"/>
@@ -423,36 +357,6 @@
           <w:sz w:val="20"/>
           <w:szCs w:val="20"/>
         </w:rPr>
-        <w:t>Sample Comparisons: Pre- and Post-Pandemic</w:t>
-      </w:r>
-    </w:p>
-    <w:p>
-      <w:pPr>
-        <w:rPr>
-          <w:rFonts w:ascii="Arial" w:hAnsi="Arial" w:cs="Arial"/>
-          <w:sz w:val="20"/>
-          <w:szCs w:val="20"/>
-        </w:rPr>
-      </w:pPr>
-    </w:p>
-    <w:p>
-      <w:pPr>
-        <w:rPr>
-          <w:rFonts w:ascii="Arial" w:hAnsi="Arial" w:cs="Arial"/>
-          <w:b/>
-          <w:bCs/>
-          <w:sz w:val="20"/>
-          <w:szCs w:val="20"/>
-        </w:rPr>
-      </w:pPr>
-      <w:r>
-        <w:rPr>
-          <w:rFonts w:ascii="Arial" w:hAnsi="Arial" w:cs="Arial"/>
-          <w:b/>
-          <w:bCs/>
-          <w:sz w:val="20"/>
-          <w:szCs w:val="20"/>
-        </w:rPr>
         <w:t>Review Process</w:t>
       </w:r>
     </w:p>
@@ -515,6 +419,7 @@
     </w:p>
     <w:p>
       <w:pPr>
+        <w:jc w:val="center"/>
         <w:rPr>
           <w:rFonts w:ascii="Arial" w:hAnsi="Arial" w:cs="Arial"/>
           <w:sz w:val="20"/>
@@ -528,11 +433,10 @@
           <w:sz w:val="20"/>
           <w:szCs w:val="20"/>
         </w:rPr>
-        <w:lastRenderedPageBreak/>
         <w:drawing>
-          <wp:inline distT="0" distB="0" distL="0" distR="0" wp14:anchorId="1AD8E3D6" wp14:editId="306DA2DE">
-            <wp:extent cx="5080715" cy="2982206"/>
-            <wp:effectExtent l="0" t="0" r="5715" b="8890"/>
+          <wp:inline distT="0" distB="0" distL="0" distR="0" wp14:anchorId="1AD8E3D6" wp14:editId="08EFBC16">
+            <wp:extent cx="4121789" cy="2419350"/>
+            <wp:effectExtent l="0" t="0" r="0" b="0"/>
             <wp:docPr id="1" name="Picture 1" descr="Chart, bubble chart&#10;&#10;Description automatically generated"/>
             <wp:cNvGraphicFramePr>
               <a:graphicFrameLocks xmlns:a="http://schemas.openxmlformats.org/drawingml/2006/main" noChangeAspect="1"/>
@@ -553,7 +457,7 @@
                   <pic:spPr>
                     <a:xfrm>
                       <a:off x="0" y="0"/>
-                      <a:ext cx="5111825" cy="3000467"/>
+                      <a:ext cx="4158844" cy="2441100"/>
                     </a:xfrm>
                     <a:prstGeom prst="rect">
                       <a:avLst/>
@@ -585,6 +489,7 @@
           <w:sz w:val="24"/>
           <w:szCs w:val="24"/>
         </w:rPr>
+        <w:lastRenderedPageBreak/>
         <w:t>Results</w:t>
       </w:r>
     </w:p>
@@ -687,6 +592,7 @@
     </w:p>
     <w:p>
       <w:pPr>
+        <w:jc w:val="center"/>
         <w:rPr>
           <w:rFonts w:ascii="Arial" w:hAnsi="Arial" w:cs="Arial"/>
           <w:sz w:val="20"/>
@@ -701,9 +607,9 @@
           <w:szCs w:val="20"/>
         </w:rPr>
         <w:drawing>
-          <wp:inline distT="0" distB="0" distL="0" distR="0" wp14:anchorId="440C70DB" wp14:editId="47E2C376">
-            <wp:extent cx="3026535" cy="2635285"/>
-            <wp:effectExtent l="0" t="0" r="2540" b="0"/>
+          <wp:inline distT="0" distB="0" distL="0" distR="0" wp14:anchorId="440C70DB" wp14:editId="1D62F964">
+            <wp:extent cx="2895600" cy="2521276"/>
+            <wp:effectExtent l="0" t="0" r="0" b="0"/>
             <wp:docPr id="112" name="Picture 111" descr="A picture containing text, dome&#10;&#10;Description automatically generated">
               <a:extLst xmlns:a="http://schemas.openxmlformats.org/drawingml/2006/main">
                 <a:ext uri="{FF2B5EF4-FFF2-40B4-BE49-F238E27FC236}">
@@ -744,7 +650,7 @@
                   <pic:spPr>
                     <a:xfrm>
                       <a:off x="0" y="0"/>
-                      <a:ext cx="3032780" cy="2640723"/>
+                      <a:ext cx="2937648" cy="2557889"/>
                     </a:xfrm>
                     <a:prstGeom prst="rect">
                       <a:avLst/>
@@ -863,8 +769,10 @@
       <w:pPr>
         <w:spacing w:after="0" w:line="240" w:lineRule="auto"/>
         <w:rPr>
-          <w:rFonts w:ascii="Calibri" w:eastAsia="Times New Roman" w:hAnsi="Calibri" w:cs="Calibri"/>
-          <w:color w:val="000000"/>
+          <w:rFonts w:ascii="Arial" w:eastAsia="Times New Roman" w:hAnsi="Arial" w:cs="Arial"/>
+          <w:color w:val="000000"/>
+          <w:sz w:val="20"/>
+          <w:szCs w:val="20"/>
         </w:rPr>
       </w:pPr>
       <w:r>
@@ -877,26 +785,42 @@
       </w:r>
       <w:r>
         <w:rPr>
-          <w:rFonts w:ascii="Calibri" w:eastAsia="Times New Roman" w:hAnsi="Calibri" w:cs="Calibri"/>
-          <w:color w:val="000000"/>
-        </w:rPr>
-        <w:t xml:space="preserve">Challenge of both leading people and managing the work. This includes leading people by connecting with, motivating, and developing direct reports and holding them accountable, while connecting and communicating well with others throughout the organization, and also managing one’s </w:t>
-      </w:r>
-      <w:r>
-        <w:rPr>
-          <w:rFonts w:ascii="Calibri" w:eastAsia="Times New Roman" w:hAnsi="Calibri" w:cs="Calibri"/>
-          <w:color w:val="000000"/>
-        </w:rPr>
-        <w:lastRenderedPageBreak/>
-        <w:t>own pressing task, team and project responsibilities. These competing demands on one’s time can be particularly difficult when new to a role or when managing a new, inexperienced, or large team.</w:t>
+          <w:rFonts w:ascii="Arial" w:eastAsia="Times New Roman" w:hAnsi="Arial" w:cs="Arial"/>
+          <w:color w:val="000000"/>
+          <w:sz w:val="20"/>
+          <w:szCs w:val="20"/>
+        </w:rPr>
+        <w:t xml:space="preserve">Challenge of both leading people and managing the work. This includes leading people by connecting with, motivating, and developing direct reports and holding them accountable, while connecting and communicating well with others throughout the organization, </w:t>
+      </w:r>
+      <w:proofErr w:type="gramStart"/>
+      <w:r>
+        <w:rPr>
+          <w:rFonts w:ascii="Arial" w:eastAsia="Times New Roman" w:hAnsi="Arial" w:cs="Arial"/>
+          <w:color w:val="000000"/>
+          <w:sz w:val="20"/>
+          <w:szCs w:val="20"/>
+        </w:rPr>
+        <w:t>and also</w:t>
+      </w:r>
+      <w:proofErr w:type="gramEnd"/>
+      <w:r>
+        <w:rPr>
+          <w:rFonts w:ascii="Arial" w:eastAsia="Times New Roman" w:hAnsi="Arial" w:cs="Arial"/>
+          <w:color w:val="000000"/>
+          <w:sz w:val="20"/>
+          <w:szCs w:val="20"/>
+        </w:rPr>
+        <w:t xml:space="preserve"> managing one’s own pressing task, team and project responsibilities. These competing demands on one’s time can be particularly difficult when new to a role or when managing a new, inexperienced, or large team.</w:t>
       </w:r>
     </w:p>
     <w:p>
       <w:pPr>
         <w:spacing w:after="0" w:line="240" w:lineRule="auto"/>
         <w:rPr>
-          <w:rFonts w:ascii="Calibri" w:eastAsia="Times New Roman" w:hAnsi="Calibri" w:cs="Calibri"/>
-          <w:color w:val="000000"/>
+          <w:rFonts w:ascii="Arial" w:eastAsia="Times New Roman" w:hAnsi="Arial" w:cs="Arial"/>
+          <w:color w:val="000000"/>
+          <w:sz w:val="20"/>
+          <w:szCs w:val="20"/>
         </w:rPr>
       </w:pPr>
     </w:p>
@@ -904,67 +828,94 @@
       <w:pPr>
         <w:spacing w:after="0" w:line="240" w:lineRule="auto"/>
         <w:rPr>
-          <w:rFonts w:ascii="Calibri" w:eastAsia="Times New Roman" w:hAnsi="Calibri" w:cs="Calibri"/>
-          <w:color w:val="000000"/>
-        </w:rPr>
-      </w:pPr>
-      <w:r>
-        <w:rPr>
-          <w:rFonts w:ascii="Calibri" w:eastAsia="Times New Roman" w:hAnsi="Calibri" w:cs="Calibri"/>
-          <w:color w:val="000000"/>
+          <w:rFonts w:ascii="Arial" w:eastAsia="Times New Roman" w:hAnsi="Arial" w:cs="Arial"/>
+          <w:color w:val="000000"/>
+          <w:sz w:val="20"/>
+          <w:szCs w:val="20"/>
+        </w:rPr>
+      </w:pPr>
+      <w:r>
+        <w:rPr>
+          <w:rFonts w:ascii="Arial" w:eastAsia="Times New Roman" w:hAnsi="Arial" w:cs="Arial"/>
+          <w:color w:val="000000"/>
+          <w:sz w:val="20"/>
+          <w:szCs w:val="20"/>
         </w:rPr>
         <w:tab/>
       </w:r>
       <w:r>
         <w:rPr>
-          <w:rFonts w:ascii="Calibri" w:eastAsia="Times New Roman" w:hAnsi="Calibri" w:cs="Calibri"/>
+          <w:rFonts w:ascii="Arial" w:eastAsia="Times New Roman" w:hAnsi="Arial" w:cs="Arial"/>
           <w:i/>
           <w:iCs/>
           <w:color w:val="000000"/>
+          <w:sz w:val="20"/>
+          <w:szCs w:val="20"/>
         </w:rPr>
         <w:t xml:space="preserve">Thematic Overlap </w:t>
       </w:r>
       <w:r>
         <w:rPr>
-          <w:rFonts w:ascii="Calibri" w:eastAsia="Times New Roman" w:hAnsi="Calibri" w:cs="Calibri"/>
+          <w:rFonts w:ascii="Arial" w:eastAsia="Times New Roman" w:hAnsi="Arial" w:cs="Arial"/>
           <w:i/>
           <w:iCs/>
           <w:color w:val="000000"/>
+          <w:sz w:val="20"/>
+          <w:szCs w:val="20"/>
         </w:rPr>
         <w:t>with</w:t>
       </w:r>
       <w:r>
         <w:rPr>
-          <w:rFonts w:ascii="Calibri" w:eastAsia="Times New Roman" w:hAnsi="Calibri" w:cs="Calibri"/>
+          <w:rFonts w:ascii="Arial" w:eastAsia="Times New Roman" w:hAnsi="Arial" w:cs="Arial"/>
           <w:i/>
           <w:iCs/>
           <w:color w:val="000000"/>
+          <w:sz w:val="20"/>
+          <w:szCs w:val="20"/>
         </w:rPr>
         <w:t xml:space="preserve"> Previous Model:</w:t>
       </w:r>
       <w:r>
         <w:rPr>
-          <w:rFonts w:ascii="Calibri" w:eastAsia="Times New Roman" w:hAnsi="Calibri" w:cs="Calibri"/>
-          <w:color w:val="000000"/>
+          <w:rFonts w:ascii="Arial" w:eastAsia="Times New Roman" w:hAnsi="Arial" w:cs="Arial"/>
+          <w:color w:val="000000"/>
+          <w:sz w:val="20"/>
+          <w:szCs w:val="20"/>
         </w:rPr>
         <w:t xml:space="preserve"> </w:t>
       </w:r>
-      <w:r>
-        <w:rPr>
-          <w:rFonts w:ascii="Calibri" w:eastAsia="Times New Roman" w:hAnsi="Calibri" w:cs="Calibri"/>
-          <w:color w:val="000000"/>
-        </w:rPr>
-        <w:t>All of the “People and Task Demand” meta-category challenges show up in the sample responses at varying frequencies:  New or Ambiguous Responsibilities​, Accountability for Others’ Work​, Competing People and Project Priorities, Development Gaps: Yours and Others, Staffing Issues.</w:t>
+      <w:proofErr w:type="gramStart"/>
+      <w:r>
+        <w:rPr>
+          <w:rFonts w:ascii="Arial" w:eastAsia="Times New Roman" w:hAnsi="Arial" w:cs="Arial"/>
+          <w:color w:val="000000"/>
+          <w:sz w:val="20"/>
+          <w:szCs w:val="20"/>
+        </w:rPr>
+        <w:t>All of</w:t>
+      </w:r>
+      <w:proofErr w:type="gramEnd"/>
+      <w:r>
+        <w:rPr>
+          <w:rFonts w:ascii="Arial" w:eastAsia="Times New Roman" w:hAnsi="Arial" w:cs="Arial"/>
+          <w:color w:val="000000"/>
+          <w:sz w:val="20"/>
+          <w:szCs w:val="20"/>
+        </w:rPr>
+        <w:t xml:space="preserve"> the “People and Task Demand” meta-category challenges show up in the sample responses at varying frequencies:  New or Ambiguous Responsibilities​, Accountability for Others’ Work​, Competing People and Project Priorities, Development Gaps: Yours and Others, Staffing Issues.</w:t>
       </w:r>
     </w:p>
     <w:p>
       <w:pPr>
         <w:spacing w:after="0" w:line="240" w:lineRule="auto"/>
         <w:rPr>
-          <w:rFonts w:ascii="Calibri" w:eastAsia="Times New Roman" w:hAnsi="Calibri" w:cs="Calibri"/>
+          <w:rFonts w:ascii="Arial" w:eastAsia="Times New Roman" w:hAnsi="Arial" w:cs="Arial"/>
           <w:i/>
           <w:iCs/>
           <w:color w:val="000000"/>
+          <w:sz w:val="20"/>
+          <w:szCs w:val="20"/>
         </w:rPr>
       </w:pPr>
     </w:p>
@@ -972,27 +923,33 @@
       <w:pPr>
         <w:spacing w:after="0" w:line="240" w:lineRule="auto"/>
         <w:rPr>
-          <w:rFonts w:ascii="Calibri" w:eastAsia="Times New Roman" w:hAnsi="Calibri" w:cs="Calibri"/>
+          <w:rFonts w:ascii="Arial" w:eastAsia="Times New Roman" w:hAnsi="Arial" w:cs="Arial"/>
           <w:i/>
           <w:iCs/>
           <w:color w:val="000000"/>
-        </w:rPr>
-      </w:pPr>
-      <w:r>
-        <w:rPr>
-          <w:rFonts w:ascii="Calibri" w:eastAsia="Times New Roman" w:hAnsi="Calibri" w:cs="Calibri"/>
+          <w:sz w:val="20"/>
+          <w:szCs w:val="20"/>
+        </w:rPr>
+      </w:pPr>
+      <w:r>
+        <w:rPr>
+          <w:rFonts w:ascii="Arial" w:eastAsia="Times New Roman" w:hAnsi="Arial" w:cs="Arial"/>
           <w:i/>
           <w:iCs/>
           <w:color w:val="000000"/>
+          <w:sz w:val="20"/>
+          <w:szCs w:val="20"/>
         </w:rPr>
         <w:t xml:space="preserve">2. </w:t>
       </w:r>
       <w:r>
         <w:rPr>
-          <w:rFonts w:ascii="Calibri" w:eastAsia="Times New Roman" w:hAnsi="Calibri" w:cs="Calibri"/>
+          <w:rFonts w:ascii="Arial" w:eastAsia="Times New Roman" w:hAnsi="Arial" w:cs="Arial"/>
           <w:i/>
           <w:iCs/>
           <w:color w:val="000000"/>
+          <w:sz w:val="20"/>
+          <w:szCs w:val="20"/>
         </w:rPr>
         <w:t>Staffing Issues (Prevalence: 17.9%)</w:t>
       </w:r>
@@ -1001,8 +958,10 @@
       <w:pPr>
         <w:spacing w:after="0" w:line="240" w:lineRule="auto"/>
         <w:rPr>
-          <w:rFonts w:ascii="Calibri" w:eastAsia="Times New Roman" w:hAnsi="Calibri" w:cs="Calibri"/>
-          <w:color w:val="000000"/>
+          <w:rFonts w:ascii="Arial" w:eastAsia="Times New Roman" w:hAnsi="Arial" w:cs="Arial"/>
+          <w:color w:val="000000"/>
+          <w:sz w:val="20"/>
+          <w:szCs w:val="20"/>
         </w:rPr>
       </w:pPr>
     </w:p>
@@ -1011,16 +970,40 @@
         <w:spacing w:after="0" w:line="240" w:lineRule="auto"/>
         <w:ind w:firstLine="720"/>
         <w:rPr>
-          <w:rFonts w:ascii="Calibri" w:eastAsia="Times New Roman" w:hAnsi="Calibri" w:cs="Calibri"/>
-          <w:color w:val="000000"/>
-        </w:rPr>
-      </w:pPr>
-      <w:r>
-        <w:rPr>
-          <w:rFonts w:ascii="Calibri" w:eastAsia="Times New Roman" w:hAnsi="Calibri" w:cs="Calibri"/>
-          <w:color w:val="000000"/>
-        </w:rPr>
-        <w:t>Challenge of recruiting, retaining, developing, and motivating qualified staff, while maintaining morale and engagement on teams that are understaffed. This challenge occurs in the midst of broader business challenges, such as labor shortages, mergers and acquisitions, supply chain issues, and other marketplace disruptions.</w:t>
+          <w:rFonts w:ascii="Arial" w:eastAsia="Times New Roman" w:hAnsi="Arial" w:cs="Arial"/>
+          <w:color w:val="000000"/>
+          <w:sz w:val="20"/>
+          <w:szCs w:val="20"/>
+        </w:rPr>
+      </w:pPr>
+      <w:r>
+        <w:rPr>
+          <w:rFonts w:ascii="Arial" w:eastAsia="Times New Roman" w:hAnsi="Arial" w:cs="Arial"/>
+          <w:color w:val="000000"/>
+          <w:sz w:val="20"/>
+          <w:szCs w:val="20"/>
+        </w:rPr>
+        <w:t xml:space="preserve">Challenge of recruiting, retaining, developing, and motivating qualified staff, while maintaining morale and engagement on teams that are understaffed. This challenge occurs </w:t>
+      </w:r>
+      <w:proofErr w:type="gramStart"/>
+      <w:r>
+        <w:rPr>
+          <w:rFonts w:ascii="Arial" w:eastAsia="Times New Roman" w:hAnsi="Arial" w:cs="Arial"/>
+          <w:color w:val="000000"/>
+          <w:sz w:val="20"/>
+          <w:szCs w:val="20"/>
+        </w:rPr>
+        <w:t>in the midst of</w:t>
+      </w:r>
+      <w:proofErr w:type="gramEnd"/>
+      <w:r>
+        <w:rPr>
+          <w:rFonts w:ascii="Arial" w:eastAsia="Times New Roman" w:hAnsi="Arial" w:cs="Arial"/>
+          <w:color w:val="000000"/>
+          <w:sz w:val="20"/>
+          <w:szCs w:val="20"/>
+        </w:rPr>
+        <w:t xml:space="preserve"> broader business challenges, such as labor shortages, mergers and acquisitions, supply chain issues, and other marketplace disruptions.</w:t>
       </w:r>
     </w:p>
     <w:p>
@@ -1028,8 +1011,10 @@
         <w:spacing w:after="0" w:line="240" w:lineRule="auto"/>
         <w:ind w:firstLine="720"/>
         <w:rPr>
-          <w:rFonts w:ascii="Calibri" w:eastAsia="Times New Roman" w:hAnsi="Calibri" w:cs="Calibri"/>
-          <w:color w:val="000000"/>
+          <w:rFonts w:ascii="Arial" w:eastAsia="Times New Roman" w:hAnsi="Arial" w:cs="Arial"/>
+          <w:color w:val="000000"/>
+          <w:sz w:val="20"/>
+          <w:szCs w:val="20"/>
         </w:rPr>
       </w:pPr>
     </w:p>
@@ -1038,151 +1023,204 @@
         <w:spacing w:after="0" w:line="240" w:lineRule="auto"/>
         <w:ind w:firstLine="720"/>
         <w:rPr>
-          <w:rFonts w:ascii="Calibri" w:eastAsia="Times New Roman" w:hAnsi="Calibri" w:cs="Calibri"/>
-          <w:color w:val="000000"/>
-        </w:rPr>
-      </w:pPr>
-      <w:r>
-        <w:rPr>
-          <w:rFonts w:ascii="Calibri" w:eastAsia="Times New Roman" w:hAnsi="Calibri" w:cs="Calibri"/>
+          <w:rFonts w:ascii="Arial" w:eastAsia="Times New Roman" w:hAnsi="Arial" w:cs="Arial"/>
+          <w:color w:val="000000"/>
+          <w:sz w:val="20"/>
+          <w:szCs w:val="20"/>
+        </w:rPr>
+      </w:pPr>
+      <w:r>
+        <w:rPr>
+          <w:rFonts w:ascii="Arial" w:eastAsia="Times New Roman" w:hAnsi="Arial" w:cs="Arial"/>
           <w:i/>
           <w:iCs/>
           <w:color w:val="000000"/>
+          <w:sz w:val="20"/>
+          <w:szCs w:val="20"/>
         </w:rPr>
         <w:t>Thematic Overlap with Previous Model:</w:t>
       </w:r>
       <w:r>
         <w:rPr>
-          <w:rFonts w:ascii="Calibri" w:eastAsia="Times New Roman" w:hAnsi="Calibri" w:cs="Calibri"/>
+          <w:rFonts w:ascii="Arial" w:eastAsia="Times New Roman" w:hAnsi="Arial" w:cs="Arial"/>
           <w:b/>
           <w:bCs/>
           <w:color w:val="000000"/>
+          <w:sz w:val="20"/>
+          <w:szCs w:val="20"/>
         </w:rPr>
         <w:t xml:space="preserve"> </w:t>
       </w:r>
       <w:r>
         <w:rPr>
-          <w:rFonts w:ascii="Calibri" w:eastAsia="Times New Roman" w:hAnsi="Calibri" w:cs="Calibri"/>
-          <w:color w:val="000000"/>
+          <w:rFonts w:ascii="Arial" w:eastAsia="Times New Roman" w:hAnsi="Arial" w:cs="Arial"/>
+          <w:color w:val="000000"/>
+          <w:sz w:val="20"/>
+          <w:szCs w:val="20"/>
         </w:rPr>
         <w:t xml:space="preserve">“People and Task Demands - Staffing Issues” directly overlaps, with overtones of “Working Within a Larger System - Challenging Business Context” </w:t>
       </w:r>
       <w:r>
         <w:rPr>
-          <w:rFonts w:ascii="Calibri" w:eastAsia="Times New Roman" w:hAnsi="Calibri" w:cs="Calibri"/>
-          <w:color w:val="000000"/>
+          <w:rFonts w:ascii="Arial" w:eastAsia="Times New Roman" w:hAnsi="Arial" w:cs="Arial"/>
+          <w:color w:val="000000"/>
+          <w:sz w:val="20"/>
+          <w:szCs w:val="20"/>
         </w:rPr>
         <w:t>as an</w:t>
       </w:r>
       <w:r>
         <w:rPr>
-          <w:rFonts w:ascii="Calibri" w:eastAsia="Times New Roman" w:hAnsi="Calibri" w:cs="Calibri"/>
-          <w:color w:val="000000"/>
+          <w:rFonts w:ascii="Arial" w:eastAsia="Times New Roman" w:hAnsi="Arial" w:cs="Arial"/>
+          <w:color w:val="000000"/>
+          <w:sz w:val="20"/>
+          <w:szCs w:val="20"/>
         </w:rPr>
         <w:t xml:space="preserve"> underlying theme impacting staffing</w:t>
       </w:r>
       <w:r>
         <w:rPr>
-          <w:rFonts w:ascii="Calibri" w:eastAsia="Times New Roman" w:hAnsi="Calibri" w:cs="Calibri"/>
-          <w:color w:val="000000"/>
+          <w:rFonts w:ascii="Arial" w:eastAsia="Times New Roman" w:hAnsi="Arial" w:cs="Arial"/>
+          <w:color w:val="000000"/>
+          <w:sz w:val="20"/>
+          <w:szCs w:val="20"/>
         </w:rPr>
         <w:t xml:space="preserve">. As well, </w:t>
       </w:r>
       <w:r>
         <w:rPr>
-          <w:rFonts w:ascii="Calibri" w:eastAsia="Times New Roman" w:hAnsi="Calibri" w:cs="Calibri"/>
-          <w:color w:val="000000"/>
+          <w:rFonts w:ascii="Arial" w:eastAsia="Times New Roman" w:hAnsi="Arial" w:cs="Arial"/>
+          <w:color w:val="000000"/>
+          <w:sz w:val="20"/>
+          <w:szCs w:val="20"/>
         </w:rPr>
         <w:t xml:space="preserve">two challenges at a higher leadership level (Leaders of Functions) were </w:t>
       </w:r>
       <w:r>
         <w:rPr>
-          <w:rFonts w:ascii="Calibri" w:eastAsia="Times New Roman" w:hAnsi="Calibri" w:cs="Calibri"/>
-          <w:color w:val="000000"/>
+          <w:rFonts w:ascii="Arial" w:eastAsia="Times New Roman" w:hAnsi="Arial" w:cs="Arial"/>
+          <w:color w:val="000000"/>
+          <w:sz w:val="20"/>
+          <w:szCs w:val="20"/>
         </w:rPr>
         <w:t>indicated in the</w:t>
       </w:r>
       <w:r>
         <w:rPr>
-          <w:rFonts w:ascii="Calibri" w:eastAsia="Times New Roman" w:hAnsi="Calibri" w:cs="Calibri"/>
-          <w:color w:val="000000"/>
-        </w:rPr>
-        <w:t xml:space="preserve"> responses within this topic:</w:t>
-      </w:r>
-      <w:r>
-        <w:rPr>
-          <w:rFonts w:ascii="Calibri" w:eastAsia="Times New Roman" w:hAnsi="Calibri" w:cs="Calibri"/>
-          <w:color w:val="000000"/>
+          <w:rFonts w:ascii="Arial" w:eastAsia="Times New Roman" w:hAnsi="Arial" w:cs="Arial"/>
+          <w:color w:val="000000"/>
+          <w:sz w:val="20"/>
+          <w:szCs w:val="20"/>
+        </w:rPr>
+        <w:t xml:space="preserve"> responses within this topic</w:t>
+      </w:r>
+      <w:proofErr w:type="gramStart"/>
+      <w:r>
+        <w:rPr>
+          <w:rFonts w:ascii="Arial" w:eastAsia="Times New Roman" w:hAnsi="Arial" w:cs="Arial"/>
+          <w:color w:val="000000"/>
+          <w:sz w:val="20"/>
+          <w:szCs w:val="20"/>
+        </w:rPr>
+        <w:t>:</w:t>
+      </w:r>
+      <w:r>
+        <w:rPr>
+          <w:rFonts w:ascii="Arial" w:eastAsia="Times New Roman" w:hAnsi="Arial" w:cs="Arial"/>
+          <w:color w:val="000000"/>
+          <w:sz w:val="20"/>
+          <w:szCs w:val="20"/>
         </w:rPr>
         <w:t xml:space="preserve"> </w:t>
       </w:r>
       <w:r>
         <w:rPr>
-          <w:rFonts w:ascii="Calibri" w:eastAsia="Times New Roman" w:hAnsi="Calibri" w:cs="Calibri"/>
-          <w:color w:val="000000"/>
+          <w:rFonts w:ascii="Arial" w:eastAsia="Times New Roman" w:hAnsi="Arial" w:cs="Arial"/>
+          <w:color w:val="000000"/>
+          <w:sz w:val="20"/>
+          <w:szCs w:val="20"/>
         </w:rPr>
         <w:t xml:space="preserve"> </w:t>
       </w:r>
       <w:r>
         <w:rPr>
-          <w:rFonts w:ascii="Calibri" w:eastAsia="Times New Roman" w:hAnsi="Calibri" w:cs="Calibri"/>
-          <w:color w:val="000000"/>
+          <w:rFonts w:ascii="Arial" w:eastAsia="Times New Roman" w:hAnsi="Arial" w:cs="Arial"/>
+          <w:color w:val="000000"/>
+          <w:sz w:val="20"/>
+          <w:szCs w:val="20"/>
         </w:rPr>
         <w:t>“</w:t>
       </w:r>
-      <w:r>
-        <w:rPr>
-          <w:rFonts w:ascii="Calibri" w:eastAsia="Times New Roman" w:hAnsi="Calibri" w:cs="Calibri"/>
-          <w:color w:val="000000"/>
+      <w:proofErr w:type="gramEnd"/>
+      <w:r>
+        <w:rPr>
+          <w:rFonts w:ascii="Arial" w:eastAsia="Times New Roman" w:hAnsi="Arial" w:cs="Arial"/>
+          <w:color w:val="000000"/>
+          <w:sz w:val="20"/>
+          <w:szCs w:val="20"/>
         </w:rPr>
         <w:t>Working Within a Larger System - Resource Constraints and Financial Instability</w:t>
       </w:r>
       <w:r>
         <w:rPr>
-          <w:rFonts w:ascii="Calibri" w:eastAsia="Times New Roman" w:hAnsi="Calibri" w:cs="Calibri"/>
-          <w:color w:val="000000"/>
+          <w:rFonts w:ascii="Arial" w:eastAsia="Times New Roman" w:hAnsi="Arial" w:cs="Arial"/>
+          <w:color w:val="000000"/>
+          <w:sz w:val="20"/>
+          <w:szCs w:val="20"/>
         </w:rPr>
         <w:t>”</w:t>
       </w:r>
       <w:r>
         <w:rPr>
-          <w:rFonts w:ascii="Calibri" w:eastAsia="Times New Roman" w:hAnsi="Calibri" w:cs="Calibri"/>
-          <w:color w:val="000000"/>
+          <w:rFonts w:ascii="Arial" w:eastAsia="Times New Roman" w:hAnsi="Arial" w:cs="Arial"/>
+          <w:color w:val="000000"/>
+          <w:sz w:val="20"/>
+          <w:szCs w:val="20"/>
         </w:rPr>
         <w:t xml:space="preserve"> and </w:t>
       </w:r>
       <w:r>
         <w:rPr>
-          <w:rFonts w:ascii="Calibri" w:eastAsia="Times New Roman" w:hAnsi="Calibri" w:cs="Calibri"/>
-          <w:color w:val="000000"/>
+          <w:rFonts w:ascii="Arial" w:eastAsia="Times New Roman" w:hAnsi="Arial" w:cs="Arial"/>
+          <w:color w:val="000000"/>
+          <w:sz w:val="20"/>
+          <w:szCs w:val="20"/>
         </w:rPr>
         <w:t>“</w:t>
       </w:r>
       <w:r>
         <w:rPr>
-          <w:rFonts w:ascii="Calibri" w:eastAsia="Times New Roman" w:hAnsi="Calibri" w:cs="Calibri"/>
-          <w:color w:val="000000"/>
+          <w:rFonts w:ascii="Arial" w:eastAsia="Times New Roman" w:hAnsi="Arial" w:cs="Arial"/>
+          <w:color w:val="000000"/>
+          <w:sz w:val="20"/>
+          <w:szCs w:val="20"/>
         </w:rPr>
         <w:t>People and Task Demands – Talent Pipeline</w:t>
       </w:r>
       <w:r>
         <w:rPr>
-          <w:rFonts w:ascii="Calibri" w:eastAsia="Times New Roman" w:hAnsi="Calibri" w:cs="Calibri"/>
-          <w:color w:val="000000"/>
+          <w:rFonts w:ascii="Arial" w:eastAsia="Times New Roman" w:hAnsi="Arial" w:cs="Arial"/>
+          <w:color w:val="000000"/>
+          <w:sz w:val="20"/>
+          <w:szCs w:val="20"/>
         </w:rPr>
         <w:t xml:space="preserve"> Issues</w:t>
       </w:r>
       <w:r>
         <w:rPr>
-          <w:rFonts w:ascii="Calibri" w:eastAsia="Times New Roman" w:hAnsi="Calibri" w:cs="Calibri"/>
-          <w:color w:val="000000"/>
+          <w:rFonts w:ascii="Arial" w:eastAsia="Times New Roman" w:hAnsi="Arial" w:cs="Arial"/>
+          <w:color w:val="000000"/>
+          <w:sz w:val="20"/>
+          <w:szCs w:val="20"/>
         </w:rPr>
         <w:t>”</w:t>
       </w:r>
       <w:r>
         <w:rPr>
-          <w:rFonts w:ascii="Calibri" w:eastAsia="Times New Roman" w:hAnsi="Calibri" w:cs="Calibri"/>
-          <w:color w:val="000000"/>
+          <w:rFonts w:ascii="Arial" w:eastAsia="Times New Roman" w:hAnsi="Arial" w:cs="Arial"/>
+          <w:color w:val="000000"/>
+          <w:sz w:val="20"/>
+          <w:szCs w:val="20"/>
         </w:rPr>
         <w:t>.</w:t>
       </w:r>
@@ -1191,8 +1229,10 @@
       <w:pPr>
         <w:spacing w:after="0" w:line="240" w:lineRule="auto"/>
         <w:rPr>
-          <w:rFonts w:ascii="Calibri" w:eastAsia="Times New Roman" w:hAnsi="Calibri" w:cs="Calibri"/>
-          <w:color w:val="000000"/>
+          <w:rFonts w:ascii="Arial" w:eastAsia="Times New Roman" w:hAnsi="Arial" w:cs="Arial"/>
+          <w:color w:val="000000"/>
+          <w:sz w:val="20"/>
+          <w:szCs w:val="20"/>
         </w:rPr>
       </w:pPr>
     </w:p>
@@ -1200,27 +1240,33 @@
       <w:pPr>
         <w:spacing w:after="0" w:line="240" w:lineRule="auto"/>
         <w:rPr>
-          <w:rFonts w:ascii="Calibri" w:eastAsia="Times New Roman" w:hAnsi="Calibri" w:cs="Calibri"/>
+          <w:rFonts w:ascii="Arial" w:eastAsia="Times New Roman" w:hAnsi="Arial" w:cs="Arial"/>
           <w:i/>
           <w:iCs/>
           <w:color w:val="000000"/>
-        </w:rPr>
-      </w:pPr>
-      <w:r>
-        <w:rPr>
-          <w:rFonts w:ascii="Calibri" w:eastAsia="Times New Roman" w:hAnsi="Calibri" w:cs="Calibri"/>
+          <w:sz w:val="20"/>
+          <w:szCs w:val="20"/>
+        </w:rPr>
+      </w:pPr>
+      <w:r>
+        <w:rPr>
+          <w:rFonts w:ascii="Arial" w:eastAsia="Times New Roman" w:hAnsi="Arial" w:cs="Arial"/>
           <w:i/>
           <w:iCs/>
           <w:color w:val="000000"/>
+          <w:sz w:val="20"/>
+          <w:szCs w:val="20"/>
         </w:rPr>
         <w:t>3. Strategic Impact in the Organization</w:t>
       </w:r>
       <w:r>
         <w:rPr>
-          <w:rFonts w:ascii="Calibri" w:eastAsia="Times New Roman" w:hAnsi="Calibri" w:cs="Calibri"/>
+          <w:rFonts w:ascii="Arial" w:eastAsia="Times New Roman" w:hAnsi="Arial" w:cs="Arial"/>
           <w:i/>
           <w:iCs/>
           <w:color w:val="000000"/>
+          <w:sz w:val="20"/>
+          <w:szCs w:val="20"/>
         </w:rPr>
         <w:t xml:space="preserve"> (Prevalence: 21.1%)</w:t>
       </w:r>
@@ -1229,8 +1275,10 @@
       <w:pPr>
         <w:spacing w:after="0" w:line="240" w:lineRule="auto"/>
         <w:rPr>
-          <w:rFonts w:ascii="Calibri" w:eastAsia="Times New Roman" w:hAnsi="Calibri" w:cs="Calibri"/>
-          <w:color w:val="000000"/>
+          <w:rFonts w:ascii="Arial" w:eastAsia="Times New Roman" w:hAnsi="Arial" w:cs="Arial"/>
+          <w:color w:val="000000"/>
+          <w:sz w:val="20"/>
+          <w:szCs w:val="20"/>
         </w:rPr>
       </w:pPr>
     </w:p>
@@ -1238,21 +1286,28 @@
       <w:pPr>
         <w:spacing w:after="0" w:line="240" w:lineRule="auto"/>
         <w:rPr>
-          <w:rFonts w:ascii="Calibri" w:eastAsia="Times New Roman" w:hAnsi="Calibri" w:cs="Calibri"/>
-          <w:color w:val="000000"/>
-        </w:rPr>
-      </w:pPr>
-      <w:r>
-        <w:rPr>
-          <w:rFonts w:ascii="Calibri" w:eastAsia="Times New Roman" w:hAnsi="Calibri" w:cs="Calibri"/>
-          <w:color w:val="000000"/>
-        </w:rPr>
+          <w:rFonts w:ascii="Arial" w:eastAsia="Times New Roman" w:hAnsi="Arial" w:cs="Arial"/>
+          <w:color w:val="000000"/>
+          <w:sz w:val="20"/>
+          <w:szCs w:val="20"/>
+        </w:rPr>
+      </w:pPr>
+      <w:r>
+        <w:rPr>
+          <w:rFonts w:ascii="Arial" w:eastAsia="Times New Roman" w:hAnsi="Arial" w:cs="Arial"/>
+          <w:color w:val="000000"/>
+          <w:sz w:val="20"/>
+          <w:szCs w:val="20"/>
+        </w:rPr>
+        <w:lastRenderedPageBreak/>
         <w:tab/>
       </w:r>
       <w:r>
         <w:rPr>
-          <w:rFonts w:ascii="Calibri" w:eastAsia="Times New Roman" w:hAnsi="Calibri" w:cs="Calibri"/>
-          <w:color w:val="000000"/>
+          <w:rFonts w:ascii="Arial" w:eastAsia="Times New Roman" w:hAnsi="Arial" w:cs="Arial"/>
+          <w:color w:val="000000"/>
+          <w:sz w:val="20"/>
+          <w:szCs w:val="20"/>
         </w:rPr>
         <w:t>Challenges of leading and influencing others to advance strategic opportunities and meet future organizational goals. This is achieved through increasing lateral and upward influence in the organization, taking strategic actions that position the organization for the future, and developing engaged and high-performing teams.</w:t>
       </w:r>
@@ -1261,8 +1316,10 @@
       <w:pPr>
         <w:spacing w:after="0" w:line="240" w:lineRule="auto"/>
         <w:rPr>
-          <w:rFonts w:ascii="Calibri" w:eastAsia="Times New Roman" w:hAnsi="Calibri" w:cs="Calibri"/>
-          <w:color w:val="000000"/>
+          <w:rFonts w:ascii="Arial" w:eastAsia="Times New Roman" w:hAnsi="Arial" w:cs="Arial"/>
+          <w:color w:val="000000"/>
+          <w:sz w:val="20"/>
+          <w:szCs w:val="20"/>
         </w:rPr>
       </w:pPr>
     </w:p>
@@ -1271,53 +1328,67 @@
         <w:spacing w:after="0" w:line="240" w:lineRule="auto"/>
         <w:ind w:firstLine="720"/>
         <w:rPr>
-          <w:rFonts w:ascii="Calibri" w:eastAsia="Times New Roman" w:hAnsi="Calibri" w:cs="Calibri"/>
-          <w:color w:val="000000"/>
-        </w:rPr>
-      </w:pPr>
-      <w:r>
-        <w:rPr>
-          <w:rFonts w:ascii="Calibri" w:eastAsia="Times New Roman" w:hAnsi="Calibri" w:cs="Calibri"/>
+          <w:rFonts w:ascii="Arial" w:eastAsia="Times New Roman" w:hAnsi="Arial" w:cs="Arial"/>
+          <w:color w:val="000000"/>
+          <w:sz w:val="20"/>
+          <w:szCs w:val="20"/>
+        </w:rPr>
+      </w:pPr>
+      <w:r>
+        <w:rPr>
+          <w:rFonts w:ascii="Arial" w:eastAsia="Times New Roman" w:hAnsi="Arial" w:cs="Arial"/>
           <w:i/>
           <w:iCs/>
           <w:color w:val="000000"/>
+          <w:sz w:val="20"/>
+          <w:szCs w:val="20"/>
         </w:rPr>
         <w:t>Thematic Overlap with Previous Model:</w:t>
       </w:r>
       <w:r>
         <w:rPr>
-          <w:rFonts w:ascii="Calibri" w:eastAsia="Times New Roman" w:hAnsi="Calibri" w:cs="Calibri"/>
+          <w:rFonts w:ascii="Arial" w:eastAsia="Times New Roman" w:hAnsi="Arial" w:cs="Arial"/>
           <w:b/>
           <w:bCs/>
           <w:color w:val="000000"/>
+          <w:sz w:val="20"/>
+          <w:szCs w:val="20"/>
         </w:rPr>
         <w:t xml:space="preserve"> </w:t>
       </w:r>
       <w:r>
         <w:rPr>
-          <w:rFonts w:ascii="Calibri" w:eastAsia="Times New Roman" w:hAnsi="Calibri" w:cs="Calibri"/>
-          <w:color w:val="000000"/>
+          <w:rFonts w:ascii="Arial" w:eastAsia="Times New Roman" w:hAnsi="Arial" w:cs="Arial"/>
+          <w:color w:val="000000"/>
+          <w:sz w:val="20"/>
+          <w:szCs w:val="20"/>
         </w:rPr>
         <w:t xml:space="preserve">Broadly overlaps with </w:t>
       </w:r>
       <w:r>
         <w:rPr>
-          <w:rFonts w:ascii="Calibri" w:eastAsia="Times New Roman" w:hAnsi="Calibri" w:cs="Calibri"/>
-          <w:color w:val="000000"/>
+          <w:rFonts w:ascii="Arial" w:eastAsia="Times New Roman" w:hAnsi="Arial" w:cs="Arial"/>
+          <w:color w:val="000000"/>
+          <w:sz w:val="20"/>
+          <w:szCs w:val="20"/>
         </w:rPr>
         <w:t>“Working within the Larger System – Cross Functional Influence</w:t>
       </w:r>
       <w:r>
         <w:rPr>
-          <w:rFonts w:ascii="Calibri" w:eastAsia="Times New Roman" w:hAnsi="Calibri" w:cs="Calibri"/>
-          <w:color w:val="000000"/>
+          <w:rFonts w:ascii="Arial" w:eastAsia="Times New Roman" w:hAnsi="Arial" w:cs="Arial"/>
+          <w:color w:val="000000"/>
+          <w:sz w:val="20"/>
+          <w:szCs w:val="20"/>
         </w:rPr>
         <w:t>” and “People and Task Demands: Developmental Gaps (Yours and Others)”</w:t>
       </w:r>
       <w:r>
         <w:rPr>
-          <w:rFonts w:ascii="Calibri" w:eastAsia="Times New Roman" w:hAnsi="Calibri" w:cs="Calibri"/>
-          <w:color w:val="000000"/>
+          <w:rFonts w:ascii="Arial" w:eastAsia="Times New Roman" w:hAnsi="Arial" w:cs="Arial"/>
+          <w:color w:val="000000"/>
+          <w:sz w:val="20"/>
+          <w:szCs w:val="20"/>
         </w:rPr>
         <w:t>.</w:t>
       </w:r>
@@ -1326,10 +1397,12 @@
       <w:pPr>
         <w:spacing w:after="0" w:line="240" w:lineRule="auto"/>
         <w:rPr>
-          <w:rFonts w:ascii="Calibri" w:eastAsia="Times New Roman" w:hAnsi="Calibri" w:cs="Calibri"/>
+          <w:rFonts w:ascii="Arial" w:eastAsia="Times New Roman" w:hAnsi="Arial" w:cs="Arial"/>
           <w:i/>
           <w:iCs/>
           <w:color w:val="000000"/>
+          <w:sz w:val="20"/>
+          <w:szCs w:val="20"/>
         </w:rPr>
       </w:pPr>
     </w:p>
@@ -1337,18 +1410,22 @@
       <w:pPr>
         <w:spacing w:after="0" w:line="240" w:lineRule="auto"/>
         <w:rPr>
-          <w:rFonts w:ascii="Calibri" w:eastAsia="Times New Roman" w:hAnsi="Calibri" w:cs="Calibri"/>
+          <w:rFonts w:ascii="Arial" w:eastAsia="Times New Roman" w:hAnsi="Arial" w:cs="Arial"/>
           <w:i/>
           <w:iCs/>
           <w:color w:val="000000"/>
-        </w:rPr>
-      </w:pPr>
-      <w:r>
-        <w:rPr>
-          <w:rFonts w:ascii="Calibri" w:eastAsia="Times New Roman" w:hAnsi="Calibri" w:cs="Calibri"/>
+          <w:sz w:val="20"/>
+          <w:szCs w:val="20"/>
+        </w:rPr>
+      </w:pPr>
+      <w:r>
+        <w:rPr>
+          <w:rFonts w:ascii="Arial" w:eastAsia="Times New Roman" w:hAnsi="Arial" w:cs="Arial"/>
           <w:i/>
           <w:iCs/>
           <w:color w:val="000000"/>
+          <w:sz w:val="20"/>
+          <w:szCs w:val="20"/>
         </w:rPr>
         <w:t>4. Personal Limitations (Prevalence: 19.4%)</w:t>
       </w:r>
@@ -1357,8 +1434,10 @@
       <w:pPr>
         <w:spacing w:after="0" w:line="240" w:lineRule="auto"/>
         <w:rPr>
-          <w:rFonts w:ascii="Calibri" w:eastAsia="Times New Roman" w:hAnsi="Calibri" w:cs="Calibri"/>
-          <w:color w:val="000000"/>
+          <w:rFonts w:ascii="Arial" w:eastAsia="Times New Roman" w:hAnsi="Arial" w:cs="Arial"/>
+          <w:color w:val="000000"/>
+          <w:sz w:val="20"/>
+          <w:szCs w:val="20"/>
         </w:rPr>
       </w:pPr>
     </w:p>
@@ -1367,14 +1446,18 @@
         <w:spacing w:after="0" w:line="240" w:lineRule="auto"/>
         <w:ind w:firstLine="720"/>
         <w:rPr>
-          <w:rFonts w:ascii="Calibri" w:eastAsia="Times New Roman" w:hAnsi="Calibri" w:cs="Calibri"/>
-          <w:color w:val="000000"/>
-        </w:rPr>
-      </w:pPr>
-      <w:r>
-        <w:rPr>
-          <w:rFonts w:ascii="Calibri" w:eastAsia="Times New Roman" w:hAnsi="Calibri" w:cs="Calibri"/>
-          <w:color w:val="000000"/>
+          <w:rFonts w:ascii="Arial" w:eastAsia="Times New Roman" w:hAnsi="Arial" w:cs="Arial"/>
+          <w:color w:val="000000"/>
+          <w:sz w:val="20"/>
+          <w:szCs w:val="20"/>
+        </w:rPr>
+      </w:pPr>
+      <w:r>
+        <w:rPr>
+          <w:rFonts w:ascii="Arial" w:eastAsia="Times New Roman" w:hAnsi="Arial" w:cs="Arial"/>
+          <w:color w:val="000000"/>
+          <w:sz w:val="20"/>
+          <w:szCs w:val="20"/>
         </w:rPr>
         <w:t>Challenge of overcoming personal tendencies in order to create one’s desired impact on others. These internal struggles are experienced as needing to work in ways that “go against your grain” and to overcome your own doubts or those of others about your ability to lead. More commonly noted inadequacies are related to visibility, voice, and assertiveness; communicating and listening; delegating to, motivating, and developing others; and approaches to problem solving and conflict management.</w:t>
       </w:r>
@@ -1383,8 +1466,10 @@
       <w:pPr>
         <w:spacing w:after="0" w:line="240" w:lineRule="auto"/>
         <w:rPr>
-          <w:rFonts w:ascii="Calibri" w:eastAsia="Times New Roman" w:hAnsi="Calibri" w:cs="Calibri"/>
-          <w:color w:val="000000"/>
+          <w:rFonts w:ascii="Arial" w:eastAsia="Times New Roman" w:hAnsi="Arial" w:cs="Arial"/>
+          <w:color w:val="000000"/>
+          <w:sz w:val="20"/>
+          <w:szCs w:val="20"/>
         </w:rPr>
       </w:pPr>
     </w:p>
@@ -1393,46 +1478,58 @@
         <w:spacing w:after="0" w:line="240" w:lineRule="auto"/>
         <w:ind w:firstLine="720"/>
         <w:rPr>
-          <w:rFonts w:ascii="Calibri" w:eastAsia="Times New Roman" w:hAnsi="Calibri" w:cs="Calibri"/>
-          <w:color w:val="000000"/>
-        </w:rPr>
-      </w:pPr>
-      <w:r>
-        <w:rPr>
-          <w:rFonts w:ascii="Calibri" w:eastAsia="Times New Roman" w:hAnsi="Calibri" w:cs="Calibri"/>
+          <w:rFonts w:ascii="Arial" w:eastAsia="Times New Roman" w:hAnsi="Arial" w:cs="Arial"/>
+          <w:color w:val="000000"/>
+          <w:sz w:val="20"/>
+          <w:szCs w:val="20"/>
+        </w:rPr>
+      </w:pPr>
+      <w:r>
+        <w:rPr>
+          <w:rFonts w:ascii="Arial" w:eastAsia="Times New Roman" w:hAnsi="Arial" w:cs="Arial"/>
           <w:i/>
           <w:iCs/>
           <w:color w:val="000000"/>
+          <w:sz w:val="20"/>
+          <w:szCs w:val="20"/>
         </w:rPr>
         <w:t>Thematic Overlap with Previous Model:</w:t>
       </w:r>
       <w:r>
         <w:rPr>
-          <w:rFonts w:ascii="Calibri" w:eastAsia="Times New Roman" w:hAnsi="Calibri" w:cs="Calibri"/>
+          <w:rFonts w:ascii="Arial" w:eastAsia="Times New Roman" w:hAnsi="Arial" w:cs="Arial"/>
           <w:b/>
           <w:bCs/>
           <w:color w:val="000000"/>
+          <w:sz w:val="20"/>
+          <w:szCs w:val="20"/>
         </w:rPr>
         <w:t xml:space="preserve"> </w:t>
       </w:r>
       <w:r>
         <w:rPr>
-          <w:rFonts w:ascii="Calibri" w:eastAsia="Times New Roman" w:hAnsi="Calibri" w:cs="Calibri"/>
-          <w:color w:val="000000"/>
+          <w:rFonts w:ascii="Arial" w:eastAsia="Times New Roman" w:hAnsi="Arial" w:cs="Arial"/>
+          <w:color w:val="000000"/>
+          <w:sz w:val="20"/>
+          <w:szCs w:val="20"/>
         </w:rPr>
         <w:t xml:space="preserve">Broadly overlaps with “Personal Growth – Personal Limitations” and “Personal Growth: </w:t>
       </w:r>
       <w:r>
         <w:rPr>
-          <w:rFonts w:ascii="Calibri" w:eastAsia="Times New Roman" w:hAnsi="Calibri" w:cs="Calibri"/>
-          <w:color w:val="000000"/>
+          <w:rFonts w:ascii="Arial" w:eastAsia="Times New Roman" w:hAnsi="Arial" w:cs="Arial"/>
+          <w:color w:val="000000"/>
+          <w:sz w:val="20"/>
+          <w:szCs w:val="20"/>
         </w:rPr>
         <w:t>Ineffective Personal Style”</w:t>
       </w:r>
       <w:r>
         <w:rPr>
-          <w:rFonts w:ascii="Calibri" w:eastAsia="Times New Roman" w:hAnsi="Calibri" w:cs="Calibri"/>
-          <w:color w:val="000000"/>
+          <w:rFonts w:ascii="Arial" w:eastAsia="Times New Roman" w:hAnsi="Arial" w:cs="Arial"/>
+          <w:color w:val="000000"/>
+          <w:sz w:val="20"/>
+          <w:szCs w:val="20"/>
         </w:rPr>
         <w:t>.</w:t>
       </w:r>
@@ -1441,7 +1538,7 @@
       <w:pPr>
         <w:spacing w:after="0" w:line="240" w:lineRule="auto"/>
         <w:rPr>
-          <w:rFonts w:ascii="Calibri" w:eastAsia="Times New Roman" w:hAnsi="Calibri" w:cs="Calibri"/>
+          <w:rFonts w:ascii="Arial" w:eastAsia="Times New Roman" w:hAnsi="Arial" w:cs="Arial"/>
           <w:i/>
           <w:iCs/>
           <w:color w:val="000000"/>
@@ -1452,18 +1549,22 @@
       <w:pPr>
         <w:spacing w:after="0" w:line="240" w:lineRule="auto"/>
         <w:rPr>
-          <w:rFonts w:ascii="Calibri" w:eastAsia="Times New Roman" w:hAnsi="Calibri" w:cs="Calibri"/>
+          <w:rFonts w:ascii="Arial" w:eastAsia="Times New Roman" w:hAnsi="Arial" w:cs="Arial"/>
           <w:i/>
           <w:iCs/>
           <w:color w:val="000000"/>
-        </w:rPr>
-      </w:pPr>
-      <w:r>
-        <w:rPr>
-          <w:rFonts w:ascii="Calibri" w:eastAsia="Times New Roman" w:hAnsi="Calibri" w:cs="Calibri"/>
+          <w:sz w:val="20"/>
+          <w:szCs w:val="20"/>
+        </w:rPr>
+      </w:pPr>
+      <w:r>
+        <w:rPr>
+          <w:rFonts w:ascii="Arial" w:eastAsia="Times New Roman" w:hAnsi="Arial" w:cs="Arial"/>
           <w:i/>
           <w:iCs/>
           <w:color w:val="000000"/>
+          <w:sz w:val="20"/>
+          <w:szCs w:val="20"/>
         </w:rPr>
         <w:t>5. Culture and System Development (Prevalence: 19.9%)</w:t>
       </w:r>
@@ -1472,8 +1573,10 @@
       <w:pPr>
         <w:spacing w:after="0" w:line="240" w:lineRule="auto"/>
         <w:rPr>
-          <w:rFonts w:ascii="Calibri" w:eastAsia="Times New Roman" w:hAnsi="Calibri" w:cs="Calibri"/>
-          <w:color w:val="000000"/>
+          <w:rFonts w:ascii="Arial" w:eastAsia="Times New Roman" w:hAnsi="Arial" w:cs="Arial"/>
+          <w:color w:val="000000"/>
+          <w:sz w:val="20"/>
+          <w:szCs w:val="20"/>
         </w:rPr>
       </w:pPr>
     </w:p>
@@ -1482,14 +1585,18 @@
         <w:spacing w:after="0" w:line="240" w:lineRule="auto"/>
         <w:ind w:firstLine="720"/>
         <w:rPr>
-          <w:rFonts w:ascii="Calibri" w:eastAsia="Times New Roman" w:hAnsi="Calibri" w:cs="Calibri"/>
-          <w:color w:val="000000"/>
-        </w:rPr>
-      </w:pPr>
-      <w:r>
-        <w:rPr>
-          <w:rFonts w:ascii="Calibri" w:eastAsia="Times New Roman" w:hAnsi="Calibri" w:cs="Calibri"/>
-          <w:color w:val="000000"/>
+          <w:rFonts w:ascii="Arial" w:eastAsia="Times New Roman" w:hAnsi="Arial" w:cs="Arial"/>
+          <w:color w:val="000000"/>
+          <w:sz w:val="20"/>
+          <w:szCs w:val="20"/>
+        </w:rPr>
+      </w:pPr>
+      <w:r>
+        <w:rPr>
+          <w:rFonts w:ascii="Arial" w:eastAsia="Times New Roman" w:hAnsi="Arial" w:cs="Arial"/>
+          <w:color w:val="000000"/>
+          <w:sz w:val="20"/>
+          <w:szCs w:val="20"/>
         </w:rPr>
         <w:t>Challenge of changing “the way we do things around here” to achieve better organizational results. This includes changing or evolving the organization or department culture, developing talent systems, and adapting to organizational changes and external pressures.</w:t>
       </w:r>
@@ -1499,8 +1606,10 @@
         <w:spacing w:after="0" w:line="240" w:lineRule="auto"/>
         <w:ind w:firstLine="720"/>
         <w:rPr>
-          <w:rFonts w:ascii="Calibri" w:eastAsia="Times New Roman" w:hAnsi="Calibri" w:cs="Calibri"/>
-          <w:color w:val="000000"/>
+          <w:rFonts w:ascii="Arial" w:eastAsia="Times New Roman" w:hAnsi="Arial" w:cs="Arial"/>
+          <w:color w:val="000000"/>
+          <w:sz w:val="20"/>
+          <w:szCs w:val="20"/>
         </w:rPr>
       </w:pPr>
     </w:p>
@@ -1509,137 +1618,175 @@
         <w:spacing w:after="0" w:line="240" w:lineRule="auto"/>
         <w:ind w:firstLine="720"/>
         <w:rPr>
-          <w:rFonts w:ascii="Calibri" w:eastAsia="Times New Roman" w:hAnsi="Calibri" w:cs="Calibri"/>
-          <w:color w:val="000000"/>
-        </w:rPr>
-      </w:pPr>
-      <w:r>
-        <w:rPr>
-          <w:rFonts w:ascii="Calibri" w:eastAsia="Times New Roman" w:hAnsi="Calibri" w:cs="Calibri"/>
+          <w:rFonts w:ascii="Arial" w:eastAsia="Times New Roman" w:hAnsi="Arial" w:cs="Arial"/>
+          <w:color w:val="000000"/>
+          <w:sz w:val="20"/>
+          <w:szCs w:val="20"/>
+        </w:rPr>
+      </w:pPr>
+      <w:r>
+        <w:rPr>
+          <w:rFonts w:ascii="Arial" w:eastAsia="Times New Roman" w:hAnsi="Arial" w:cs="Arial"/>
           <w:i/>
           <w:iCs/>
           <w:color w:val="000000"/>
+          <w:sz w:val="20"/>
+          <w:szCs w:val="20"/>
         </w:rPr>
         <w:t>Thematic Overlap with Previous Model:</w:t>
       </w:r>
       <w:r>
         <w:rPr>
-          <w:rFonts w:ascii="Calibri" w:eastAsia="Times New Roman" w:hAnsi="Calibri" w:cs="Calibri"/>
+          <w:rFonts w:ascii="Arial" w:eastAsia="Times New Roman" w:hAnsi="Arial" w:cs="Arial"/>
           <w:b/>
           <w:bCs/>
           <w:color w:val="000000"/>
+          <w:sz w:val="20"/>
+          <w:szCs w:val="20"/>
         </w:rPr>
         <w:t xml:space="preserve"> </w:t>
       </w:r>
       <w:r>
         <w:rPr>
-          <w:rFonts w:ascii="Calibri" w:eastAsia="Times New Roman" w:hAnsi="Calibri" w:cs="Calibri"/>
-          <w:color w:val="000000"/>
+          <w:rFonts w:ascii="Arial" w:eastAsia="Times New Roman" w:hAnsi="Arial" w:cs="Arial"/>
+          <w:color w:val="000000"/>
+          <w:sz w:val="20"/>
+          <w:szCs w:val="20"/>
         </w:rPr>
         <w:t>Broadly overlaps with “</w:t>
       </w:r>
       <w:r>
         <w:rPr>
-          <w:rFonts w:ascii="Calibri" w:eastAsia="Times New Roman" w:hAnsi="Calibri" w:cs="Calibri"/>
-          <w:color w:val="000000"/>
+          <w:rFonts w:ascii="Arial" w:eastAsia="Times New Roman" w:hAnsi="Arial" w:cs="Arial"/>
+          <w:color w:val="000000"/>
+          <w:sz w:val="20"/>
+          <w:szCs w:val="20"/>
         </w:rPr>
         <w:t>Working within a Larger System – Adverse Work Environment</w:t>
       </w:r>
       <w:r>
         <w:rPr>
-          <w:rFonts w:ascii="Calibri" w:eastAsia="Times New Roman" w:hAnsi="Calibri" w:cs="Calibri"/>
-          <w:color w:val="000000"/>
+          <w:rFonts w:ascii="Arial" w:eastAsia="Times New Roman" w:hAnsi="Arial" w:cs="Arial"/>
+          <w:color w:val="000000"/>
+          <w:sz w:val="20"/>
+          <w:szCs w:val="20"/>
         </w:rPr>
         <w:t>” and “</w:t>
       </w:r>
       <w:r>
         <w:rPr>
-          <w:rFonts w:ascii="Calibri" w:eastAsia="Times New Roman" w:hAnsi="Calibri" w:cs="Calibri"/>
-          <w:color w:val="000000"/>
+          <w:rFonts w:ascii="Arial" w:eastAsia="Times New Roman" w:hAnsi="Arial" w:cs="Arial"/>
+          <w:color w:val="000000"/>
+          <w:sz w:val="20"/>
+          <w:szCs w:val="20"/>
         </w:rPr>
         <w:t xml:space="preserve">Working within a Larger System </w:t>
       </w:r>
       <w:r>
         <w:rPr>
-          <w:rFonts w:ascii="Calibri" w:eastAsia="Times New Roman" w:hAnsi="Calibri" w:cs="Calibri"/>
-          <w:color w:val="000000"/>
+          <w:rFonts w:ascii="Arial" w:eastAsia="Times New Roman" w:hAnsi="Arial" w:cs="Arial"/>
+          <w:color w:val="000000"/>
+          <w:sz w:val="20"/>
+          <w:szCs w:val="20"/>
         </w:rPr>
         <w:t>–</w:t>
       </w:r>
       <w:r>
         <w:rPr>
-          <w:rFonts w:ascii="Calibri" w:eastAsia="Times New Roman" w:hAnsi="Calibri" w:cs="Calibri"/>
-          <w:color w:val="000000"/>
+          <w:rFonts w:ascii="Arial" w:eastAsia="Times New Roman" w:hAnsi="Arial" w:cs="Arial"/>
+          <w:color w:val="000000"/>
+          <w:sz w:val="20"/>
+          <w:szCs w:val="20"/>
         </w:rPr>
         <w:t xml:space="preserve"> </w:t>
       </w:r>
       <w:r>
         <w:rPr>
-          <w:rFonts w:ascii="Calibri" w:eastAsia="Times New Roman" w:hAnsi="Calibri" w:cs="Calibri"/>
-          <w:color w:val="000000"/>
+          <w:rFonts w:ascii="Arial" w:eastAsia="Times New Roman" w:hAnsi="Arial" w:cs="Arial"/>
+          <w:color w:val="000000"/>
+          <w:sz w:val="20"/>
+          <w:szCs w:val="20"/>
         </w:rPr>
         <w:t>Challenging Business Context</w:t>
       </w:r>
       <w:r>
         <w:rPr>
-          <w:rFonts w:ascii="Calibri" w:eastAsia="Times New Roman" w:hAnsi="Calibri" w:cs="Calibri"/>
-          <w:color w:val="000000"/>
+          <w:rFonts w:ascii="Arial" w:eastAsia="Times New Roman" w:hAnsi="Arial" w:cs="Arial"/>
+          <w:color w:val="000000"/>
+          <w:sz w:val="20"/>
+          <w:szCs w:val="20"/>
         </w:rPr>
         <w:t>”</w:t>
       </w:r>
       <w:r>
         <w:rPr>
-          <w:rFonts w:ascii="Calibri" w:eastAsia="Times New Roman" w:hAnsi="Calibri" w:cs="Calibri"/>
-          <w:color w:val="000000"/>
+          <w:rFonts w:ascii="Arial" w:eastAsia="Times New Roman" w:hAnsi="Arial" w:cs="Arial"/>
+          <w:color w:val="000000"/>
+          <w:sz w:val="20"/>
+          <w:szCs w:val="20"/>
         </w:rPr>
         <w:t xml:space="preserve">. As well, two challenges at a higher leadership level (Leaders of Functions) were indicated in the responses within this topic: “Working Within a Larger System </w:t>
       </w:r>
       <w:r>
         <w:rPr>
-          <w:rFonts w:ascii="Calibri" w:eastAsia="Times New Roman" w:hAnsi="Calibri" w:cs="Calibri"/>
-          <w:color w:val="000000"/>
+          <w:rFonts w:ascii="Arial" w:eastAsia="Times New Roman" w:hAnsi="Arial" w:cs="Arial"/>
+          <w:color w:val="000000"/>
+          <w:sz w:val="20"/>
+          <w:szCs w:val="20"/>
         </w:rPr>
         <w:t>–</w:t>
       </w:r>
       <w:r>
         <w:rPr>
-          <w:rFonts w:ascii="Calibri" w:eastAsia="Times New Roman" w:hAnsi="Calibri" w:cs="Calibri"/>
-          <w:color w:val="000000"/>
+          <w:rFonts w:ascii="Arial" w:eastAsia="Times New Roman" w:hAnsi="Arial" w:cs="Arial"/>
+          <w:color w:val="000000"/>
+          <w:sz w:val="20"/>
+          <w:szCs w:val="20"/>
         </w:rPr>
         <w:t xml:space="preserve"> </w:t>
       </w:r>
       <w:r>
         <w:rPr>
-          <w:rFonts w:ascii="Calibri" w:eastAsia="Times New Roman" w:hAnsi="Calibri" w:cs="Calibri"/>
-          <w:color w:val="000000"/>
+          <w:rFonts w:ascii="Arial" w:eastAsia="Times New Roman" w:hAnsi="Arial" w:cs="Arial"/>
+          <w:color w:val="000000"/>
+          <w:sz w:val="20"/>
+          <w:szCs w:val="20"/>
         </w:rPr>
         <w:t>Changing Internal and External Environment</w:t>
       </w:r>
       <w:r>
         <w:rPr>
-          <w:rFonts w:ascii="Calibri" w:eastAsia="Times New Roman" w:hAnsi="Calibri" w:cs="Calibri"/>
-          <w:color w:val="000000"/>
+          <w:rFonts w:ascii="Arial" w:eastAsia="Times New Roman" w:hAnsi="Arial" w:cs="Arial"/>
+          <w:color w:val="000000"/>
+          <w:sz w:val="20"/>
+          <w:szCs w:val="20"/>
         </w:rPr>
         <w:t>” and “People and Task Demands – Talent Pipeline</w:t>
       </w:r>
       <w:r>
         <w:rPr>
-          <w:rFonts w:ascii="Calibri" w:eastAsia="Times New Roman" w:hAnsi="Calibri" w:cs="Calibri"/>
-          <w:color w:val="000000"/>
+          <w:rFonts w:ascii="Arial" w:eastAsia="Times New Roman" w:hAnsi="Arial" w:cs="Arial"/>
+          <w:color w:val="000000"/>
+          <w:sz w:val="20"/>
+          <w:szCs w:val="20"/>
         </w:rPr>
         <w:t xml:space="preserve"> Issues</w:t>
       </w:r>
       <w:r>
         <w:rPr>
-          <w:rFonts w:ascii="Calibri" w:eastAsia="Times New Roman" w:hAnsi="Calibri" w:cs="Calibri"/>
-          <w:color w:val="000000"/>
+          <w:rFonts w:ascii="Arial" w:eastAsia="Times New Roman" w:hAnsi="Arial" w:cs="Arial"/>
+          <w:color w:val="000000"/>
+          <w:sz w:val="20"/>
+          <w:szCs w:val="20"/>
         </w:rPr>
         <w:t>”</w:t>
       </w:r>
       <w:r>
         <w:rPr>
-          <w:rFonts w:ascii="Calibri" w:eastAsia="Times New Roman" w:hAnsi="Calibri" w:cs="Calibri"/>
-          <w:color w:val="000000"/>
+          <w:rFonts w:ascii="Arial" w:eastAsia="Times New Roman" w:hAnsi="Arial" w:cs="Arial"/>
+          <w:color w:val="000000"/>
+          <w:sz w:val="20"/>
+          <w:szCs w:val="20"/>
         </w:rPr>
         <w:t>.</w:t>
       </w:r>
@@ -2037,15 +2184,6 @@
         </w:rPr>
         <w:t xml:space="preserve"> and others.</w:t>
       </w:r>
-    </w:p>
-    <w:p>
-      <w:pPr>
-        <w:rPr>
-          <w:rFonts w:ascii="Arial" w:hAnsi="Arial" w:cs="Arial"/>
-          <w:sz w:val="20"/>
-          <w:szCs w:val="20"/>
-        </w:rPr>
-      </w:pPr>
     </w:p>
     <w:sectPr>
       <w:pgSz w:w="12240" w:h="15840"/>
@@ -2055,14 +2193,6 @@
     </w:sectPr>
   </w:body>
 </w:document>
-</file>
-
-<file path=word/people.xml><?xml version="1.0" encoding="utf-8"?>
-<w15:people xmlns:wpc="http://schemas.microsoft.com/office/word/2010/wordprocessingCanvas" xmlns:cx="http://schemas.microsoft.com/office/drawing/2014/chartex" xmlns:cx1="http://schemas.microsoft.com/office/drawing/2015/9/8/chartex" xmlns:cx2="http://schemas.microsoft.com/office/drawing/2015/10/21/chartex" xmlns:cx3="http://schemas.microsoft.com/office/drawing/2016/5/9/chartex" xmlns:cx4="http://schemas.microsoft.com/office/drawing/2016/5/10/chartex" xmlns:cx5="http://schemas.microsoft.com/office/drawing/2016/5/11/chartex" xmlns:cx6="http://schemas.microsoft.com/office/drawing/2016/5/12/chartex" xmlns:cx7="http://schemas.microsoft.com/office/drawing/2016/5/13/chartex" xmlns:cx8="http://schemas.microsoft.com/office/drawing/2016/5/14/chartex" xmlns:mc="http://schemas.openxmlformats.org/markup-compatibility/2006" xmlns:aink="http://schemas.microsoft.com/office/drawing/2016/ink" xmlns:am3d="http://schemas.microsoft.com/office/drawing/2017/model3d" xmlns:o="urn:schemas-microsoft-com:office:office" xmlns:oel="http://schemas.microsoft.com/office/2019/extlst" xmlns:r="http://schemas.openxmlformats.org/officeDocument/2006/relationships" xmlns:m="http://schemas.openxmlformats.org/officeDocument/2006/math" xmlns:v="urn:schemas-microsoft-com:vml" xmlns:wp14="http://schemas.microsoft.com/office/word/2010/wordprocessingDrawing" xmlns:wp="http://schemas.openxmlformats.org/drawingml/2006/wordprocessingDrawing" xmlns:w10="urn:schemas-microsoft-com:office:word" xmlns:w="http://schemas.openxmlformats.org/wordprocessingml/2006/main" xmlns:w14="http://schemas.microsoft.com/office/word/2010/wordml" xmlns:w15="http://schemas.microsoft.com/office/word/2012/wordml" xmlns:w16cex="http://schemas.microsoft.com/office/word/2018/wordml/cex" xmlns:w16cid="http://schemas.microsoft.com/office/word/2016/wordml/cid" xmlns:w16="http://schemas.microsoft.com/office/word/2018/wordml" xmlns:w16sdtdh="http://schemas.microsoft.com/office/word/2020/wordml/sdtdatahash" xmlns:w16se="http://schemas.microsoft.com/office/word/2015/wordml/symex" xmlns:wpg="http://schemas.microsoft.com/office/word/2010/wordprocessingGroup" xmlns:wpi="http://schemas.microsoft.com/office/word/2010/wordprocessingInk" xmlns:wne="http://schemas.microsoft.com/office/word/2006/wordml" xmlns:wps="http://schemas.microsoft.com/office/word/2010/wordprocessingShape" mc:Ignorable="w14 w15 w16se w16cid w16 w16cex w16sdtdh wp14">
-  <w15:person w15:author="Balakrishnan, Ramya">
-    <w15:presenceInfo w15:providerId="AD" w15:userId="S::balakrishnanr@ccl.org::6b8745ad-a7c3-4022-8841-e7e4c23d0e4f"/>
-  </w15:person>
-</w15:people>
 </file>
 
 <file path=word/styles.xml><?xml version="1.0" encoding="utf-8"?>

</xml_diff>